<commit_message>
Roba fatta fino adesso.
</commit_message>
<xml_diff>
--- a/HTML/Bootstrap/Esercizio_2/Schema.docx
+++ b/HTML/Bootstrap/Esercizio_2/Schema.docx
@@ -1159,7 +1159,71 @@
           </w:tcPr>
           <w:p>
             <w:pPr>
-              <w:jc w:val="right"/>
+              <w:jc w:val="center"/>
+              <w:rPr>
+                <w:rStyle w:val="Enfasicorsivo"/>
+                <w:i/>
+                <w:iCs/>
+              </w:rPr>
+            </w:pPr>
+            <w:r>
+              <w:rPr>
+                <w:rStyle w:val="Enfasicorsivo"/>
+                <w:i/>
+                <w:iCs/>
+              </w:rPr>
+              <w:t>Prodotto tipico e simbolo della val formazza,</w:t>
+            </w:r>
+          </w:p>
+          <w:p>
+            <w:pPr>
+              <w:jc w:val="center"/>
+              <w:rPr>
+                <w:rStyle w:val="Enfasicorsivo"/>
+                <w:i/>
+                <w:iCs/>
+              </w:rPr>
+            </w:pPr>
+            <w:r>
+              <w:rPr>
+                <w:rStyle w:val="Enfasicorsivo"/>
+                <w:i/>
+                <w:iCs/>
+              </w:rPr>
+              <w:t>direttamente dalle vette del bettelmatt,</w:t>
+            </w:r>
+          </w:p>
+          <w:p>
+            <w:pPr>
+              <w:jc w:val="center"/>
+              <w:rPr>
+                <w:rStyle w:val="Enfasicorsivo"/>
+                <w:i/>
+                <w:iCs/>
+              </w:rPr>
+            </w:pPr>
+            <w:r>
+              <w:rPr>
+                <w:rStyle w:val="Enfasicorsivo"/>
+                <w:i/>
+                <w:iCs/>
+              </w:rPr>
+              <w:t>rinominato in tutto il mondo.</w:t>
+            </w:r>
+          </w:p>
+          <w:p>
+            <w:pPr>
+              <w:jc w:val="center"/>
+              <w:rPr>
+                <w:rStyle w:val="Enfasicorsivo"/>
+                <w:i/>
+                <w:iCs/>
+              </w:rPr>
+            </w:pPr>
+          </w:p>
+          <w:p>
+            <w:pPr>
+              <w:jc w:val="center"/>
               <w:rPr>
                 <w:rStyle w:val="Enfasicorsivo"/>
               </w:rPr>
@@ -1225,6 +1289,7 @@
           <w:sz w:val="36"/>
           <w:szCs w:val="36"/>
         </w:rPr>
+        <w:lastRenderedPageBreak/>
         <w:t>yog</w:t>
       </w:r>
       <w:r>
@@ -1256,7 +1321,6 @@
           <w:sz w:val="36"/>
           <w:szCs w:val="36"/>
         </w:rPr>
-        <w:lastRenderedPageBreak/>
         <w:t>Vini:</w:t>
       </w:r>
     </w:p>

</xml_diff>